<commit_message>
Move blanket modifier on a bed
</commit_message>
<xml_diff>
--- a/Textures/references.docx
+++ b/Textures/references.docx
@@ -192,15 +192,11 @@
         </w:rPr>
         <w:t>http://designmodo.com/wp-content/uploads/2011/11/Wood-Textures-1.jpg</w:t>
       </w:r>
-      <w:bookmarkStart w:id="0" w:name="_GoBack"/>
-      <w:bookmarkEnd w:id="0"/>
     </w:p>
     <w:p>
       <w:pPr>
         <w:rPr>
-          <w:rStyle w:val="hps"/>
-          <w:color w:val="0563C1" w:themeColor="hyperlink"/>
-          <w:u w:val="single"/>
+          <w:rStyle w:val="Lienhypertexte"/>
         </w:rPr>
       </w:pPr>
       <w:r>
@@ -235,9 +231,83 @@
     <w:p>
       <w:pPr>
         <w:rPr>
+          <w:rStyle w:val="Lienhypertexte"/>
+        </w:rPr>
+      </w:pPr>
+      <w:proofErr w:type="spellStart"/>
+      <w:proofErr w:type="gramStart"/>
+      <w:r>
+        <w:rPr>
+          <w:rStyle w:val="Lienhypertexte"/>
+        </w:rPr>
+        <w:t>Blankey</w:t>
+      </w:r>
+      <w:proofErr w:type="spellEnd"/>
+      <w:r>
+        <w:rPr>
+          <w:rStyle w:val="Lienhypertexte"/>
+        </w:rPr>
+        <w:t xml:space="preserve"> :</w:t>
+      </w:r>
+      <w:proofErr w:type="gramEnd"/>
+      <w:r>
+        <w:rPr>
+          <w:rStyle w:val="Lienhypertexte"/>
+        </w:rPr>
+        <w:t xml:space="preserve"> </w:t>
+      </w:r>
+      <w:hyperlink r:id="rId10" w:history="1">
+        <w:r>
+          <w:rPr>
+            <w:rStyle w:val="Lienhypertexte"/>
+          </w:rPr>
+          <w:t>http://www.furrygraphics.com/Pictures/JPG/Baby-blue-E.jpg</w:t>
+        </w:r>
+      </w:hyperlink>
+    </w:p>
+    <w:p>
+      <w:pPr>
+        <w:rPr>
           <w:rStyle w:val="hps"/>
+          <w:color w:val="0563C1" w:themeColor="hyperlink"/>
+          <w:u w:val="single"/>
         </w:rPr>
       </w:pPr>
+      <w:r>
+        <w:rPr>
+          <w:rStyle w:val="Lienhypertexte"/>
+        </w:rPr>
+        <w:t xml:space="preserve">Metal </w:t>
+      </w:r>
+      <w:proofErr w:type="gramStart"/>
+      <w:r>
+        <w:rPr>
+          <w:rStyle w:val="Lienhypertexte"/>
+        </w:rPr>
+        <w:t>blue :</w:t>
+      </w:r>
+      <w:proofErr w:type="gramEnd"/>
+      <w:r>
+        <w:rPr>
+          <w:rStyle w:val="Lienhypertexte"/>
+        </w:rPr>
+        <w:t xml:space="preserve"> </w:t>
+      </w:r>
+      <w:r>
+        <w:rPr>
+          <w:rStyle w:val="Lienhypertexte"/>
+        </w:rPr>
+        <w:t>https://translate.google.com/?hl=fr#fr/en/armoire</w:t>
+      </w:r>
+    </w:p>
+    <w:p>
+      <w:pPr>
+        <w:rPr>
+          <w:rStyle w:val="hps"/>
+        </w:rPr>
+      </w:pPr>
+      <w:bookmarkStart w:id="0" w:name="_GoBack"/>
+      <w:bookmarkEnd w:id="0"/>
     </w:p>
     <w:p/>
     <w:sectPr>

</xml_diff>

<commit_message>
commode + tv texture bedroom
</commit_message>
<xml_diff>
--- a/Textures/references.docx
+++ b/Textures/references.docx
@@ -291,7 +291,7 @@
         </w:rPr>
         <w:t xml:space="preserve"> </w:t>
       </w:r>
-      <w:hyperlink r:id="rId11" w:history="1">
+      <w:hyperlink r:id="rId11" w:anchor="fr/en/armoire" w:history="1">
         <w:r>
           <w:rPr>
             <w:rStyle w:val="Lienhypertexte"/>
@@ -394,13 +394,48 @@
           <w:u w:val="single"/>
         </w:rPr>
       </w:pPr>
-      <w:r>
+      <w:hyperlink r:id="rId16" w:history="1">
+        <w:r>
+          <w:rPr>
+            <w:rStyle w:val="Lienhypertexte"/>
+          </w:rPr>
+          <w:t>http://www.cumbria.fr/userfiles/revetement/caflex-orange.jpg</w:t>
+        </w:r>
+      </w:hyperlink>
+    </w:p>
+    <w:p>
+      <w:pPr>
         <w:rPr>
           <w:rStyle w:val="hps"/>
           <w:color w:val="0563C1" w:themeColor="hyperlink"/>
           <w:u w:val="single"/>
         </w:rPr>
-        <w:t>http://www.cumbria.fr/userfiles/revetement/caflex-orange.jpg</w:t>
+      </w:pPr>
+      <w:proofErr w:type="spellStart"/>
+      <w:r>
+        <w:rPr>
+          <w:rStyle w:val="hps"/>
+          <w:color w:val="0563C1" w:themeColor="hyperlink"/>
+          <w:u w:val="single"/>
+        </w:rPr>
+        <w:t>tv</w:t>
+      </w:r>
+      <w:proofErr w:type="spellEnd"/>
+      <w:r>
+        <w:rPr>
+          <w:rStyle w:val="hps"/>
+          <w:color w:val="0563C1" w:themeColor="hyperlink"/>
+          <w:u w:val="single"/>
+        </w:rPr>
+        <w:t xml:space="preserve"> : </w:t>
+      </w:r>
+      <w:r>
+        <w:rPr>
+          <w:rStyle w:val="hps"/>
+          <w:color w:val="0563C1" w:themeColor="hyperlink"/>
+          <w:u w:val="single"/>
+        </w:rPr>
+        <w:t>https://i.ytimg.com/vi/GQVvJJff1Ac/hqdefault.jpg</w:t>
       </w:r>
       <w:bookmarkStart w:id="0" w:name="_GoBack"/>
       <w:bookmarkEnd w:id="0"/>

</xml_diff>

<commit_message>
Ajout des modele pour la cuisine
</commit_message>
<xml_diff>
--- a/Textures/references.docx
+++ b/Textures/references.docx
@@ -1,23 +1,22 @@
 
 <file path=word/document.xml><?xml version="1.0" encoding="utf-8"?>
-<w:document xmlns:wpc="http://schemas.microsoft.com/office/word/2010/wordprocessingCanvas" xmlns:mc="http://schemas.openxmlformats.org/markup-compatibility/2006" xmlns:o="urn:schemas-microsoft-com:office:office" xmlns:r="http://schemas.openxmlformats.org/officeDocument/2006/relationships" xmlns:m="http://schemas.openxmlformats.org/officeDocument/2006/math" xmlns:v="urn:schemas-microsoft-com:vml" xmlns:wp14="http://schemas.microsoft.com/office/word/2010/wordprocessingDrawing" xmlns:wp="http://schemas.openxmlformats.org/drawingml/2006/wordprocessingDrawing" xmlns:w10="urn:schemas-microsoft-com:office:word" xmlns:w="http://schemas.openxmlformats.org/wordprocessingml/2006/main" xmlns:w14="http://schemas.microsoft.com/office/word/2010/wordml" xmlns:w15="http://schemas.microsoft.com/office/word/2012/wordml" xmlns:wpg="http://schemas.microsoft.com/office/word/2010/wordprocessingGroup" xmlns:wpi="http://schemas.microsoft.com/office/word/2010/wordprocessingInk" xmlns:wne="http://schemas.microsoft.com/office/word/2006/wordml" xmlns:wps="http://schemas.microsoft.com/office/word/2010/wordprocessingShape" mc:Ignorable="w14 w15 wp14">
+<w:document xmlns:o="urn:schemas-microsoft-com:office:office" xmlns:r="http://schemas.openxmlformats.org/officeDocument/2006/relationships" xmlns:v="urn:schemas-microsoft-com:vml" xmlns:w="http://schemas.openxmlformats.org/wordprocessingml/2006/main" xmlns:w10="urn:schemas-microsoft-com:office:word" xmlns:wp="http://schemas.openxmlformats.org/drawingml/2006/wordprocessingDrawing" xmlns:wps="http://schemas.microsoft.com/office/word/2010/wordprocessingShape" xmlns:wpg="http://schemas.microsoft.com/office/word/2010/wordprocessingGroup" xmlns:mc="http://schemas.openxmlformats.org/markup-compatibility/2006" xmlns:wp14="http://schemas.microsoft.com/office/word/2010/wordprocessingDrawing" xmlns:w14="http://schemas.microsoft.com/office/word/2010/wordml" mc:Ignorable="w14 wp14">
   <w:body>
     <w:p>
       <w:pPr>
+        <w:pStyle w:val="Normal"/>
+        <w:rPr/>
+      </w:pPr>
+      <w:r>
         <w:rPr>
           <w:lang w:val="fr-FR"/>
         </w:rPr>
-      </w:pPr>
-      <w:r>
-        <w:rPr>
-          <w:lang w:val="fr-FR"/>
-        </w:rPr>
         <w:t xml:space="preserve">Texture brique : </w:t>
       </w:r>
-      <w:hyperlink r:id="rId4" w:history="1">
-        <w:r>
-          <w:rPr>
-            <w:rStyle w:val="Lienhypertexte"/>
+      <w:hyperlink r:id="rId2">
+        <w:r>
+          <w:rPr>
+            <w:rStyle w:val="InternetLink"/>
             <w:lang w:val="fr-FR"/>
           </w:rPr>
           <w:t>http://thumbs.dreamstime.com/x/mur-de-briques-noir-6263721.jpg</w:t>
@@ -26,68 +25,52 @@
     </w:p>
     <w:p>
       <w:pPr>
-        <w:rPr>
-          <w:rStyle w:val="Lienhypertexte"/>
+        <w:pStyle w:val="Normal"/>
+        <w:rPr/>
+      </w:pPr>
+      <w:r>
+        <w:rPr>
+          <w:rStyle w:val="Hps"/>
           <w:lang w:val="en"/>
         </w:rPr>
-      </w:pPr>
-      <w:proofErr w:type="gramStart"/>
-      <w:r>
-        <w:rPr>
-          <w:rStyle w:val="hps"/>
+        <w:t xml:space="preserve">Roughcast : </w:t>
+      </w:r>
+      <w:hyperlink r:id="rId3">
+        <w:r>
+          <w:rPr>
+            <w:rStyle w:val="InternetLink"/>
+          </w:rPr>
+          <w:t>http://facades-charente-maritime.fr/wp-content/uploads/2015/02/enduit-mouchete-paline-de-lucon.jpg?a32e26</w:t>
+        </w:r>
+      </w:hyperlink>
+      <w:r>
+        <w:rPr/>
+        <w:t xml:space="preserve"> </w:t>
+      </w:r>
+      <w:r>
+        <w:rPr>
           <w:lang w:val="en"/>
         </w:rPr>
-        <w:t>Roughcast :</w:t>
-      </w:r>
-      <w:proofErr w:type="gramEnd"/>
-      <w:r>
-        <w:rPr>
-          <w:rStyle w:val="hps"/>
-          <w:lang w:val="en"/>
-        </w:rPr>
         <w:t xml:space="preserve"> </w:t>
       </w:r>
-      <w:hyperlink r:id="rId5" w:history="1">
-        <w:r>
-          <w:rPr>
-            <w:rStyle w:val="Lienhypertexte"/>
-          </w:rPr>
-          <w:t>http://facades-charente-maritime.fr/wp-content/uploads/2015/02/enduit-mouchete-paline-de-lucon.jpg?a32e26</w:t>
-        </w:r>
-      </w:hyperlink>
-      <w:r>
-        <w:t xml:space="preserve"> </w:t>
-      </w:r>
-      <w:r>
-        <w:rPr>
-          <w:rStyle w:val="Lienhypertexte"/>
-          <w:lang w:val="en"/>
-        </w:rPr>
-        <w:t xml:space="preserve"> </w:t>
-      </w:r>
-    </w:p>
-    <w:p>
-      <w:pPr>
-        <w:rPr>
-          <w:rStyle w:val="Lienhypertexte"/>
-          <w:color w:val="auto"/>
+    </w:p>
+    <w:p>
+      <w:pPr>
+        <w:pStyle w:val="Normal"/>
+        <w:rPr/>
+      </w:pPr>
+      <w:r>
+        <w:rPr>
+          <w:color w:val="00000A"/>
           <w:u w:val="none"/>
           <w:lang w:val="en"/>
         </w:rPr>
-      </w:pPr>
-      <w:r>
-        <w:rPr>
-          <w:rStyle w:val="Lienhypertexte"/>
-          <w:color w:val="auto"/>
-          <w:u w:val="none"/>
-          <w:lang w:val="en"/>
-        </w:rPr>
         <w:t xml:space="preserve">Paving: </w:t>
       </w:r>
-      <w:hyperlink r:id="rId6" w:history="1">
-        <w:r>
-          <w:rPr>
-            <w:rStyle w:val="Lienhypertexte"/>
+      <w:hyperlink r:id="rId4">
+        <w:r>
+          <w:rPr>
+            <w:rStyle w:val="InternetLink"/>
             <w:lang w:val="en"/>
           </w:rPr>
           <w:t>http://i00.i.aliimg.com/photo/v3/1623224576_1/2014_Italian_marble_pattern_designs_for_villa.jpg</w:t>
@@ -96,133 +79,77 @@
     </w:p>
     <w:p>
       <w:pPr>
-        <w:rPr>
-          <w:rStyle w:val="Lienhypertexte"/>
-          <w:lang w:val="fr-FR"/>
-        </w:rPr>
-      </w:pPr>
-      <w:proofErr w:type="spellStart"/>
-      <w:r>
-        <w:rPr>
-          <w:rStyle w:val="Lienhypertexte"/>
-          <w:color w:val="auto"/>
+        <w:pStyle w:val="Normal"/>
+        <w:rPr/>
+      </w:pPr>
+      <w:r>
+        <w:rPr>
+          <w:color w:val="00000A"/>
           <w:u w:val="none"/>
           <w:lang w:val="fr-FR"/>
         </w:rPr>
-        <w:t>Marble</w:t>
-      </w:r>
-      <w:proofErr w:type="spellEnd"/>
-      <w:r>
-        <w:rPr>
-          <w:rStyle w:val="Lienhypertexte"/>
-          <w:color w:val="auto"/>
+        <w:t xml:space="preserve">Marble : </w:t>
+      </w:r>
+      <w:hyperlink r:id="rId5">
+        <w:r>
+          <w:rPr>
+            <w:rStyle w:val="InternetLink"/>
+            <w:lang w:val="fr-FR"/>
+          </w:rPr>
+          <w:t>http://www.cottodeste.it/public/explorer/1960_cottodestegresdantalyakremm.jpg</w:t>
+        </w:r>
+      </w:hyperlink>
+    </w:p>
+    <w:p>
+      <w:pPr>
+        <w:pStyle w:val="Normal"/>
+        <w:rPr/>
+      </w:pPr>
+      <w:r>
+        <w:rPr>
+          <w:rStyle w:val="Hps"/>
+        </w:rPr>
+        <w:t xml:space="preserve">Metal : </w:t>
+      </w:r>
+      <w:hyperlink r:id="rId6">
+        <w:r>
+          <w:rPr>
+            <w:rStyle w:val="InternetLink"/>
+          </w:rPr>
+          <w:t>http://img00.deviantart.net/0392/i/2010/149/2/9/metal_texture_by_beyn.jpg</w:t>
+        </w:r>
+      </w:hyperlink>
+    </w:p>
+    <w:p>
+      <w:pPr>
+        <w:pStyle w:val="Normal"/>
+        <w:rPr>
+          <w:rStyle w:val="Hps"/>
+        </w:rPr>
+      </w:pPr>
+      <w:r>
+        <w:rPr>
+          <w:color w:val="00000A"/>
           <w:u w:val="none"/>
-          <w:lang w:val="fr-FR"/>
-        </w:rPr>
-        <w:t xml:space="preserve"> : </w:t>
-      </w:r>
-      <w:hyperlink r:id="rId7" w:history="1">
-        <w:r>
-          <w:rPr>
-            <w:rStyle w:val="Lienhypertexte"/>
-            <w:lang w:val="fr-FR"/>
-          </w:rPr>
-          <w:t>http://www.cottodeste.it/public/explorer/1960_cottodestegresdantalyakremm.jpg</w:t>
-        </w:r>
-      </w:hyperlink>
-    </w:p>
-    <w:p>
-      <w:pPr>
-        <w:rPr>
-          <w:rStyle w:val="Lienhypertexte"/>
-        </w:rPr>
-      </w:pPr>
-      <w:proofErr w:type="gramStart"/>
-      <w:r>
-        <w:rPr>
-          <w:rStyle w:val="hps"/>
-        </w:rPr>
-        <w:t>Metal :</w:t>
-      </w:r>
-      <w:proofErr w:type="gramEnd"/>
-      <w:r>
-        <w:rPr>
-          <w:rStyle w:val="hps"/>
-        </w:rPr>
-        <w:t xml:space="preserve"> </w:t>
-      </w:r>
-      <w:hyperlink r:id="rId8" w:history="1">
-        <w:r>
-          <w:rPr>
-            <w:rStyle w:val="Lienhypertexte"/>
-          </w:rPr>
-          <w:t>http://img00.deviantart.net/0392/i/2010/149/2/9/metal_texture_by_beyn.jpg</w:t>
-        </w:r>
-      </w:hyperlink>
-    </w:p>
-    <w:p>
-      <w:pPr>
-        <w:rPr>
-          <w:rStyle w:val="hps"/>
-        </w:rPr>
-      </w:pPr>
-      <w:proofErr w:type="gramStart"/>
-      <w:r>
-        <w:rPr>
-          <w:rStyle w:val="Lienhypertexte"/>
-          <w:color w:val="auto"/>
-          <w:u w:val="none"/>
-        </w:rPr>
-        <w:t>Wood :</w:t>
-      </w:r>
-      <w:proofErr w:type="gramEnd"/>
-      <w:r>
-        <w:rPr>
-          <w:rStyle w:val="Lienhypertexte"/>
-          <w:color w:val="auto"/>
-          <w:u w:val="none"/>
-        </w:rPr>
-        <w:t xml:space="preserve"> </w:t>
-      </w:r>
-      <w:r>
-        <w:rPr>
-          <w:rStyle w:val="Lienhypertexte"/>
-          <w:color w:val="auto"/>
-          <w:u w:val="none"/>
-        </w:rPr>
-        <w:t>http://designmodo.com/wp-content/uploads/2011/11/Wood-Textures-1.jpg</w:t>
-      </w:r>
-    </w:p>
-    <w:p>
-      <w:pPr>
-        <w:rPr>
-          <w:rStyle w:val="Lienhypertexte"/>
-        </w:rPr>
-      </w:pPr>
-      <w:r>
-        <w:rPr>
-          <w:rStyle w:val="hps"/>
-        </w:rPr>
-        <w:t xml:space="preserve">Door </w:t>
-      </w:r>
-      <w:proofErr w:type="gramStart"/>
-      <w:r>
-        <w:rPr>
-          <w:rStyle w:val="hps"/>
-        </w:rPr>
-        <w:t>ref :</w:t>
-      </w:r>
-      <w:proofErr w:type="gramEnd"/>
-      <w:r>
-        <w:rPr>
-          <w:rStyle w:val="hps"/>
-        </w:rPr>
-        <w:t xml:space="preserve"> </w:t>
-      </w:r>
-      <w:hyperlink r:id="rId9" w:history="1">
-        <w:r>
-          <w:rPr>
-            <w:rStyle w:val="Lienhypertexte"/>
+        </w:rPr>
+        <w:t>Wood : http://designmodo.com/wp-content/uploads/2011/11/Wood-Textures-1.jpg</w:t>
+      </w:r>
+    </w:p>
+    <w:p>
+      <w:pPr>
+        <w:pStyle w:val="Normal"/>
+        <w:rPr/>
+      </w:pPr>
+      <w:r>
+        <w:rPr>
+          <w:rStyle w:val="Hps"/>
+        </w:rPr>
+        <w:t xml:space="preserve">Door ref : </w:t>
+      </w:r>
+      <w:hyperlink r:id="rId7">
+        <w:r>
+          <w:rPr>
+            <w:rStyle w:val="InternetLink"/>
           </w:rPr>
           <w:t>http://www.vlp-menuiserie.fr/wp-content/uploads/2013/01/porte-entree-alu.png</w:t>
         </w:r>
@@ -230,36 +157,17 @@
     </w:p>
     <w:p>
       <w:pPr>
-        <w:rPr>
-          <w:rStyle w:val="Lienhypertexte"/>
-        </w:rPr>
-      </w:pPr>
-      <w:proofErr w:type="spellStart"/>
-      <w:proofErr w:type="gramStart"/>
-      <w:r>
-        <w:rPr>
-          <w:rStyle w:val="Lienhypertexte"/>
-        </w:rPr>
-        <w:t>Blankey</w:t>
-      </w:r>
-      <w:proofErr w:type="spellEnd"/>
-      <w:r>
-        <w:rPr>
-          <w:rStyle w:val="Lienhypertexte"/>
-        </w:rPr>
-        <w:t xml:space="preserve"> :</w:t>
-      </w:r>
-      <w:proofErr w:type="gramEnd"/>
-      <w:r>
-        <w:rPr>
-          <w:rStyle w:val="Lienhypertexte"/>
-        </w:rPr>
-        <w:t xml:space="preserve"> </w:t>
-      </w:r>
-      <w:hyperlink r:id="rId10" w:history="1">
-        <w:r>
-          <w:rPr>
-            <w:rStyle w:val="Lienhypertexte"/>
+        <w:pStyle w:val="Normal"/>
+        <w:rPr/>
+      </w:pPr>
+      <w:r>
+        <w:rPr/>
+        <w:t xml:space="preserve">Blankey : </w:t>
+      </w:r>
+      <w:hyperlink r:id="rId8">
+        <w:r>
+          <w:rPr>
+            <w:rStyle w:val="InternetLink"/>
           </w:rPr>
           <w:t>http://www.furrygraphics.com/Pictures/JPG/Baby-blue-E.jpg</w:t>
         </w:r>
@@ -267,69 +175,45 @@
     </w:p>
     <w:p>
       <w:pPr>
-        <w:rPr>
-          <w:rStyle w:val="Lienhypertexte"/>
-        </w:rPr>
-      </w:pPr>
-      <w:r>
-        <w:rPr>
-          <w:rStyle w:val="Lienhypertexte"/>
-        </w:rPr>
-        <w:t xml:space="preserve">Metal </w:t>
-      </w:r>
-      <w:proofErr w:type="gramStart"/>
-      <w:r>
-        <w:rPr>
-          <w:rStyle w:val="Lienhypertexte"/>
-        </w:rPr>
-        <w:t>blue :</w:t>
-      </w:r>
-      <w:proofErr w:type="gramEnd"/>
-      <w:r>
-        <w:rPr>
-          <w:rStyle w:val="Lienhypertexte"/>
-        </w:rPr>
-        <w:t xml:space="preserve"> </w:t>
-      </w:r>
-      <w:hyperlink r:id="rId11" w:anchor="fr/en/armoire" w:history="1">
-        <w:r>
-          <w:rPr>
-            <w:rStyle w:val="Lienhypertexte"/>
-          </w:rPr>
-          <w:t>https://translate.google.com/?hl=fr#fr/en/armoire</w:t>
-        </w:r>
-      </w:hyperlink>
-    </w:p>
-    <w:p>
-      <w:pPr>
-        <w:rPr>
-          <w:rStyle w:val="Lienhypertexte"/>
-        </w:rPr>
-      </w:pPr>
-      <w:r>
-        <w:rPr>
-          <w:rStyle w:val="Lienhypertexte"/>
-        </w:rPr>
-        <w:t xml:space="preserve">Cover </w:t>
-      </w:r>
-      <w:proofErr w:type="gramStart"/>
-      <w:r>
-        <w:rPr>
-          <w:rStyle w:val="Lienhypertexte"/>
-        </w:rPr>
-        <w:t>book :</w:t>
-      </w:r>
-      <w:proofErr w:type="gramEnd"/>
-      <w:r>
-        <w:rPr>
-          <w:rStyle w:val="Lienhypertexte"/>
-        </w:rPr>
-        <w:t xml:space="preserve"> </w:t>
-      </w:r>
-      <w:hyperlink r:id="rId12" w:history="1">
-        <w:r>
-          <w:rPr>
-            <w:rStyle w:val="Lienhypertexte"/>
+        <w:pStyle w:val="Normal"/>
+        <w:rPr/>
+      </w:pPr>
+      <w:r>
+        <w:rPr/>
+        <w:t xml:space="preserve">Metal blue : </w:t>
+      </w:r>
+      <w:r>
+        <w:fldChar w:fldCharType="begin"/>
+      </w:r>
+      <w:r>
+        <w:instrText> HYPERLINK "https://translate.google.com/?hl=fr" \l "fr/en/armoire"</w:instrText>
+      </w:r>
+      <w:r>
+        <w:fldChar w:fldCharType="separate"/>
+      </w:r>
+      <w:r>
+        <w:rPr>
+          <w:rStyle w:val="InternetLink"/>
+        </w:rPr>
+        <w:t>https://translate.google.com/?hl=fr#fr/en/armoire</w:t>
+      </w:r>
+      <w:r>
+        <w:fldChar w:fldCharType="end"/>
+      </w:r>
+    </w:p>
+    <w:p>
+      <w:pPr>
+        <w:pStyle w:val="Normal"/>
+        <w:rPr/>
+      </w:pPr>
+      <w:r>
+        <w:rPr/>
+        <w:t xml:space="preserve">Cover book : </w:t>
+      </w:r>
+      <w:hyperlink r:id="rId9">
+        <w:r>
+          <w:rPr>
+            <w:rStyle w:val="InternetLink"/>
           </w:rPr>
           <w:t>http://www.artofflow.com/images/textures-seamless-book-covers-6lt.jpg</w:t>
         </w:r>
@@ -337,133 +221,350 @@
     </w:p>
     <w:p>
       <w:pPr>
-        <w:rPr>
-          <w:rStyle w:val="hps"/>
+        <w:pStyle w:val="Normal"/>
+        <w:rPr/>
+      </w:pPr>
+      <w:hyperlink r:id="rId10">
+        <w:r>
+          <w:rPr>
+            <w:rStyle w:val="InternetLink"/>
+          </w:rPr>
+          <w:t>http://thumbs.dreamstime.com/t/old-book-seamless-texture-book-pages-34428572.jpg</w:t>
+        </w:r>
+      </w:hyperlink>
+    </w:p>
+    <w:p>
+      <w:pPr>
+        <w:pStyle w:val="Normal"/>
+        <w:rPr/>
+      </w:pPr>
+      <w:hyperlink r:id="rId11">
+        <w:r>
+          <w:rPr>
+            <w:rStyle w:val="InternetLink"/>
+          </w:rPr>
+          <w:t>http://www.unsigneddesign.com/Seamless_Book_Cover_Textures/thumbs/book-cover-006.jpg</w:t>
+        </w:r>
+      </w:hyperlink>
+    </w:p>
+    <w:p>
+      <w:pPr>
+        <w:pStyle w:val="Normal"/>
+        <w:rPr/>
+      </w:pPr>
+      <w:hyperlink r:id="rId12">
+        <w:r>
+          <w:rPr>
+            <w:rStyle w:val="InternetLink"/>
+          </w:rPr>
+          <w:t>http://1.bp.blogspot.com/-Iycai_l6AM4/USKlrrA4E2I/AAAAAAAAIjc/wemTdZ2ZMnA/s1600/book-cover-001.jpg</w:t>
+        </w:r>
+      </w:hyperlink>
+    </w:p>
+    <w:p>
+      <w:pPr>
+        <w:pStyle w:val="Normal"/>
+        <w:rPr/>
+      </w:pPr>
+      <w:hyperlink r:id="rId13">
+        <w:r>
+          <w:rPr>
+            <w:rStyle w:val="InternetLink"/>
+          </w:rPr>
+          <w:t>http://www.cumbria.fr/userfiles/revetement/caflex-orange.jpg</w:t>
+        </w:r>
+      </w:hyperlink>
+    </w:p>
+    <w:p>
+      <w:pPr>
+        <w:pStyle w:val="Normal"/>
+        <w:rPr>
+          <w:rStyle w:val="Hps"/>
           <w:color w:val="0563C1" w:themeColor="hyperlink"/>
           <w:u w:val="single"/>
         </w:rPr>
       </w:pPr>
-      <w:hyperlink r:id="rId13" w:history="1">
-        <w:r>
-          <w:rPr>
-            <w:rStyle w:val="Lienhypertexte"/>
-          </w:rPr>
-          <w:t>http://thumbs.dreamstime.com/t/old-book-seamless-texture-book-pages-34428572.jpg</w:t>
-        </w:r>
-      </w:hyperlink>
-    </w:p>
-    <w:p>
-      <w:pPr>
-        <w:rPr>
-          <w:rStyle w:val="hps"/>
+      <w:bookmarkStart w:id="0" w:name="_GoBack"/>
+      <w:bookmarkEnd w:id="0"/>
+      <w:r>
+        <w:rPr>
+          <w:rStyle w:val="Hps"/>
           <w:color w:val="0563C1" w:themeColor="hyperlink"/>
           <w:u w:val="single"/>
         </w:rPr>
-      </w:pPr>
-      <w:hyperlink r:id="rId14" w:history="1">
-        <w:r>
-          <w:rPr>
-            <w:rStyle w:val="Lienhypertexte"/>
-          </w:rPr>
-          <w:t>http://www.unsigneddesign.com/Seamless_Book_Cover_Textures/thumbs/book-cover-006.jpg</w:t>
-        </w:r>
-      </w:hyperlink>
-    </w:p>
-    <w:p>
-      <w:pPr>
-        <w:rPr>
-          <w:rStyle w:val="hps"/>
-          <w:color w:val="0563C1" w:themeColor="hyperlink"/>
-          <w:u w:val="single"/>
-        </w:rPr>
-      </w:pPr>
-      <w:hyperlink r:id="rId15" w:history="1">
-        <w:r>
-          <w:rPr>
-            <w:rStyle w:val="Lienhypertexte"/>
-          </w:rPr>
-          <w:t>http://1.bp.blogspot.com/-Iycai_l6AM4/USKlrrA4E2I/AAAAAAAAIjc/wemTdZ2ZMnA/s1600/book-cover-001.jpg</w:t>
-        </w:r>
-      </w:hyperlink>
-    </w:p>
-    <w:p>
-      <w:pPr>
-        <w:rPr>
-          <w:rStyle w:val="hps"/>
-          <w:color w:val="0563C1" w:themeColor="hyperlink"/>
-          <w:u w:val="single"/>
-        </w:rPr>
-      </w:pPr>
-      <w:hyperlink r:id="rId16" w:history="1">
-        <w:r>
-          <w:rPr>
-            <w:rStyle w:val="Lienhypertexte"/>
-          </w:rPr>
-          <w:t>http://www.cumbria.fr/userfiles/revetement/caflex-orange.jpg</w:t>
-        </w:r>
-      </w:hyperlink>
-    </w:p>
-    <w:p>
-      <w:pPr>
-        <w:rPr>
-          <w:rStyle w:val="hps"/>
-          <w:color w:val="0563C1" w:themeColor="hyperlink"/>
-          <w:u w:val="single"/>
-        </w:rPr>
-      </w:pPr>
-      <w:proofErr w:type="spellStart"/>
-      <w:r>
-        <w:rPr>
-          <w:rStyle w:val="hps"/>
-          <w:color w:val="0563C1" w:themeColor="hyperlink"/>
-          <w:u w:val="single"/>
-        </w:rPr>
-        <w:t>tv</w:t>
-      </w:r>
-      <w:proofErr w:type="spellEnd"/>
-      <w:r>
-        <w:rPr>
-          <w:rStyle w:val="hps"/>
-          <w:color w:val="0563C1" w:themeColor="hyperlink"/>
-          <w:u w:val="single"/>
-        </w:rPr>
-        <w:t xml:space="preserve"> : </w:t>
-      </w:r>
-      <w:r>
-        <w:rPr>
-          <w:rStyle w:val="hps"/>
-          <w:color w:val="0563C1" w:themeColor="hyperlink"/>
-          <w:u w:val="single"/>
-        </w:rPr>
-        <w:t>https://i.ytimg.com/vi/GQVvJJff1Ac/hqdefault.jpg</w:t>
-      </w:r>
-      <w:bookmarkStart w:id="0" w:name="_GoBack"/>
-      <w:bookmarkEnd w:id="0"/>
-    </w:p>
-    <w:p>
-      <w:pPr>
-        <w:rPr>
-          <w:rStyle w:val="hps"/>
-        </w:rPr>
-      </w:pPr>
-    </w:p>
-    <w:p/>
+        <w:t>tv : https://i.ytimg.com/vi/GQVvJJff1Ac/hqdefault.jpg</w:t>
+      </w:r>
+    </w:p>
+    <w:p>
+      <w:pPr>
+        <w:pStyle w:val="Normal"/>
+        <w:rPr>
+          <w:rStyle w:val="Hps"/>
+        </w:rPr>
+      </w:pPr>
+      <w:r>
+        <w:rPr/>
+      </w:r>
+    </w:p>
+    <w:p>
+      <w:pPr>
+        <w:pStyle w:val="Normal"/>
+        <w:rPr/>
+      </w:pPr>
+      <w:r>
+        <w:rPr>
+          <w:rStyle w:val="Hps"/>
+        </w:rPr>
+        <w:t xml:space="preserve">button power : </w:t>
+      </w:r>
+      <w:hyperlink r:id="rId14">
+        <w:r>
+          <w:rPr>
+            <w:rStyle w:val="Hps"/>
+          </w:rPr>
+          <w:t>http://psdfinder.com/free-psd/free-power-button-psd-template-psd-freebie</w:t>
+        </w:r>
+      </w:hyperlink>
+    </w:p>
+    <w:p>
+      <w:pPr>
+        <w:pStyle w:val="Normal"/>
+        <w:rPr/>
+      </w:pPr>
+      <w:r>
+        <w:rPr>
+          <w:rStyle w:val="Hps"/>
+        </w:rPr>
+        <w:t xml:space="preserve">chair texture : </w:t>
+      </w:r>
+      <w:hyperlink r:id="rId15">
+        <w:r>
+          <w:rPr>
+            <w:rStyle w:val="Hps"/>
+          </w:rPr>
+          <w:t>http://www.cs.uu.nl/docs/vakken/gr/2010/Practicals_P2/wood.jpg</w:t>
+        </w:r>
+      </w:hyperlink>
+    </w:p>
+    <w:p>
+      <w:pPr>
+        <w:pStyle w:val="Normal"/>
+        <w:rPr/>
+      </w:pPr>
+      <w:r>
+        <w:rPr>
+          <w:rStyle w:val="Hps"/>
+        </w:rPr>
+        <w:t xml:space="preserve">texture spoon : </w:t>
+      </w:r>
+      <w:hyperlink r:id="rId16">
+        <w:r>
+          <w:rPr>
+            <w:rStyle w:val="Hps"/>
+          </w:rPr>
+          <w:t>http://orig03.deviantart.net/0677/f/2009/194/9/6/stainless_texture_by_cybercop71.jpg</w:t>
+        </w:r>
+      </w:hyperlink>
+    </w:p>
+    <w:p>
+      <w:pPr>
+        <w:pStyle w:val="Normal"/>
+        <w:rPr/>
+      </w:pPr>
+      <w:r>
+        <w:rPr>
+          <w:rStyle w:val="Hps"/>
+        </w:rPr>
+        <w:t xml:space="preserve">texture dishwasher : </w:t>
+      </w:r>
+      <w:hyperlink r:id="rId17">
+        <w:r>
+          <w:rPr>
+            <w:rStyle w:val="Hps"/>
+          </w:rPr>
+          <w:t>http://www.chenevert.fr/wp/files/textures-2-BBS2.jpg</w:t>
+        </w:r>
+      </w:hyperlink>
+    </w:p>
+    <w:p>
+      <w:pPr>
+        <w:pStyle w:val="Normal"/>
+        <w:rPr/>
+      </w:pPr>
+      <w:r>
+        <w:rPr>
+          <w:rStyle w:val="Hps"/>
+        </w:rPr>
+        <w:t xml:space="preserve">texture Seat Chair : </w:t>
+      </w:r>
+      <w:hyperlink r:id="rId18">
+        <w:r>
+          <w:rPr>
+            <w:rStyle w:val="Hps"/>
+          </w:rPr>
+          <w:t>http://us.123rf.com/450wm/cla78/cla781112/cla78111200021/11739810-close-up-of-a-woven-rattan-texture-on-a-chair.jpg?ver=6</w:t>
+        </w:r>
+      </w:hyperlink>
+    </w:p>
+    <w:p>
+      <w:pPr>
+        <w:pStyle w:val="Normal"/>
+        <w:rPr/>
+      </w:pPr>
+      <w:r>
+        <w:rPr>
+          <w:rStyle w:val="Hps"/>
+        </w:rPr>
+        <w:t xml:space="preserve">texture table : </w:t>
+      </w:r>
+      <w:hyperlink r:id="rId19">
+        <w:r>
+          <w:rPr>
+            <w:rStyle w:val="Hps"/>
+          </w:rPr>
+          <w:t>http://omiros.eu/wp-content/uploads/2015/08/texture-wallpaper-background-wood-board.jpg</w:t>
+        </w:r>
+      </w:hyperlink>
+    </w:p>
+    <w:p>
+      <w:pPr>
+        <w:pStyle w:val="Normal"/>
+        <w:rPr/>
+      </w:pPr>
+      <w:r>
+        <w:rPr>
+          <w:rStyle w:val="Hps"/>
+        </w:rPr>
+        <w:t xml:space="preserve">texture Washing machine : </w:t>
+      </w:r>
+      <w:hyperlink r:id="rId20">
+        <w:r>
+          <w:rPr>
+            <w:rStyle w:val="Hps"/>
+          </w:rPr>
+          <w:t>http://www.wallpaperup.com/uploads/wallpapers/2012/10/03/18117/cbfde369e5fa3c2ac062da3528bd574d.jpg</w:t>
+        </w:r>
+      </w:hyperlink>
+    </w:p>
+    <w:p>
+      <w:pPr>
+        <w:pStyle w:val="Normal"/>
+        <w:rPr/>
+      </w:pPr>
+      <w:r>
+        <w:rPr>
+          <w:rStyle w:val="Hps"/>
+        </w:rPr>
+        <w:t xml:space="preserve">texture top Washing Machine : </w:t>
+      </w:r>
+      <w:hyperlink r:id="rId21">
+        <w:r>
+          <w:rPr>
+            <w:rStyle w:val="Hps"/>
+          </w:rPr>
+          <w:t>http://www.salonvision.com/images/backgrounds/03.jpg</w:t>
+        </w:r>
+      </w:hyperlink>
+    </w:p>
+    <w:p>
+      <w:pPr>
+        <w:pStyle w:val="Normal"/>
+        <w:rPr/>
+      </w:pPr>
+      <w:r>
+        <w:rPr>
+          <w:rStyle w:val="Hps"/>
+        </w:rPr>
+        <w:t xml:space="preserve">texture start button : </w:t>
+      </w:r>
+      <w:hyperlink r:id="rId22">
+        <w:r>
+          <w:rPr>
+            <w:rStyle w:val="Hps"/>
+          </w:rPr>
+          <w:t>http://www.goldenpaints.com/theme/default/assets/images/play-button.png</w:t>
+        </w:r>
+      </w:hyperlink>
+    </w:p>
+    <w:p>
+      <w:pPr>
+        <w:pStyle w:val="Normal"/>
+        <w:rPr/>
+      </w:pPr>
+      <w:r>
+        <w:rPr>
+          <w:rStyle w:val="Hps"/>
+        </w:rPr>
+        <w:t>texture power button :</w:t>
+      </w:r>
+      <w:hyperlink r:id="rId23">
+        <w:r>
+          <w:rPr>
+            <w:rStyle w:val="Hps"/>
+          </w:rPr>
+          <w:t>http://rocknbadges.com/108-thickbox_default/bouton-power.jpg</w:t>
+        </w:r>
+      </w:hyperlink>
+    </w:p>
+    <w:p>
+      <w:pPr>
+        <w:pStyle w:val="Normal"/>
+        <w:rPr/>
+      </w:pPr>
+      <w:r>
+        <w:rPr>
+          <w:rStyle w:val="Hps"/>
+        </w:rPr>
+        <w:t xml:space="preserve">texture roof : </w:t>
+      </w:r>
+      <w:hyperlink r:id="rId24">
+        <w:r>
+          <w:rPr>
+            <w:rStyle w:val="Hps"/>
+          </w:rPr>
+          <w:t>http://bgfons.com/upload/roof_tile_texture4067.jpg</w:t>
+        </w:r>
+      </w:hyperlink>
+    </w:p>
+    <w:p>
+      <w:pPr>
+        <w:pStyle w:val="Normal"/>
+        <w:rPr>
+          <w:rStyle w:val="Hps"/>
+        </w:rPr>
+      </w:pPr>
+      <w:r>
+        <w:rPr/>
+      </w:r>
+    </w:p>
+    <w:p>
+      <w:pPr>
+        <w:pStyle w:val="Normal"/>
+        <w:rPr/>
+      </w:pPr>
+      <w:r>
+        <w:rPr/>
+      </w:r>
+    </w:p>
     <w:sectPr>
+      <w:type w:val="nextPage"/>
       <w:pgSz w:w="12240" w:h="15840"/>
-      <w:pgMar w:top="1440" w:right="1440" w:bottom="1440" w:left="1440" w:header="720" w:footer="720" w:gutter="0"/>
-      <w:cols w:space="720"/>
-      <w:docGrid w:linePitch="360"/>
+      <w:pgMar w:left="1440" w:right="1440" w:header="0" w:top="1440" w:footer="0" w:bottom="1440" w:gutter="0"/>
+      <w:pgNumType w:fmt="decimal"/>
+      <w:formProt w:val="false"/>
+      <w:textDirection w:val="lrTb"/>
+      <w:docGrid w:type="default" w:linePitch="360" w:charSpace="4294965247"/>
     </w:sectPr>
   </w:body>
 </w:document>
 </file>
 
 <file path=word/styles.xml><?xml version="1.0" encoding="utf-8"?>
-<w:styles xmlns:mc="http://schemas.openxmlformats.org/markup-compatibility/2006" xmlns:r="http://schemas.openxmlformats.org/officeDocument/2006/relationships" xmlns:w="http://schemas.openxmlformats.org/wordprocessingml/2006/main" xmlns:w14="http://schemas.microsoft.com/office/word/2010/wordml" xmlns:w15="http://schemas.microsoft.com/office/word/2012/wordml" mc:Ignorable="w14 w15">
+<w:styles xmlns:w="http://schemas.openxmlformats.org/wordprocessingml/2006/main" xmlns:w14="http://schemas.microsoft.com/office/word/2010/wordml" xmlns:mc="http://schemas.openxmlformats.org/markup-compatibility/2006" mc:Ignorable="w14">
   <w:docDefaults>
     <w:rPrDefault>
       <w:rPr>
-        <w:rFonts w:asciiTheme="minorHAnsi" w:eastAsiaTheme="minorEastAsia" w:hAnsiTheme="minorHAnsi" w:cstheme="minorBidi"/>
+        <w:rFonts w:ascii="Calibri" w:hAnsi="Calibri" w:eastAsia="맑은 고딕" w:cs="" w:asciiTheme="minorHAnsi" w:cstheme="minorBidi" w:eastAsiaTheme="minorEastAsia" w:hAnsiTheme="minorHAnsi"/>
         <w:sz w:val="22"/>
         <w:szCs w:val="22"/>
         <w:lang w:val="en-US" w:eastAsia="ko-KR" w:bidi="ar-SA"/>
@@ -471,21 +572,21 @@
     </w:rPrDefault>
     <w:pPrDefault>
       <w:pPr>
-        <w:spacing w:after="160" w:line="259" w:lineRule="auto"/>
+        <w:spacing w:lineRule="auto" w:line="259"/>
       </w:pPr>
     </w:pPrDefault>
   </w:docDefaults>
   <w:latentStyles w:defLockedState="0" w:defUIPriority="99" w:defSemiHidden="0" w:defUnhideWhenUsed="0" w:defQFormat="0" w:count="371">
     <w:lsdException w:name="Normal" w:uiPriority="0" w:qFormat="1"/>
     <w:lsdException w:name="heading 1" w:uiPriority="9" w:qFormat="1"/>
-    <w:lsdException w:name="heading 2" w:semiHidden="1" w:uiPriority="9" w:unhideWhenUsed="1" w:qFormat="1"/>
-    <w:lsdException w:name="heading 3" w:semiHidden="1" w:uiPriority="9" w:unhideWhenUsed="1" w:qFormat="1"/>
-    <w:lsdException w:name="heading 4" w:semiHidden="1" w:uiPriority="9" w:unhideWhenUsed="1" w:qFormat="1"/>
-    <w:lsdException w:name="heading 5" w:semiHidden="1" w:uiPriority="9" w:unhideWhenUsed="1" w:qFormat="1"/>
-    <w:lsdException w:name="heading 6" w:semiHidden="1" w:uiPriority="9" w:unhideWhenUsed="1" w:qFormat="1"/>
-    <w:lsdException w:name="heading 7" w:semiHidden="1" w:uiPriority="9" w:unhideWhenUsed="1" w:qFormat="1"/>
-    <w:lsdException w:name="heading 8" w:semiHidden="1" w:uiPriority="9" w:unhideWhenUsed="1" w:qFormat="1"/>
-    <w:lsdException w:name="heading 9" w:semiHidden="1" w:uiPriority="9" w:unhideWhenUsed="1" w:qFormat="1"/>
+    <w:lsdException w:name="heading 2" w:uiPriority="9" w:semiHidden="1" w:unhideWhenUsed="1" w:qFormat="1"/>
+    <w:lsdException w:name="heading 3" w:uiPriority="9" w:semiHidden="1" w:unhideWhenUsed="1" w:qFormat="1"/>
+    <w:lsdException w:name="heading 4" w:uiPriority="9" w:semiHidden="1" w:unhideWhenUsed="1" w:qFormat="1"/>
+    <w:lsdException w:name="heading 5" w:uiPriority="9" w:semiHidden="1" w:unhideWhenUsed="1" w:qFormat="1"/>
+    <w:lsdException w:name="heading 6" w:uiPriority="9" w:semiHidden="1" w:unhideWhenUsed="1" w:qFormat="1"/>
+    <w:lsdException w:name="heading 7" w:uiPriority="9" w:semiHidden="1" w:unhideWhenUsed="1" w:qFormat="1"/>
+    <w:lsdException w:name="heading 8" w:uiPriority="9" w:semiHidden="1" w:unhideWhenUsed="1" w:qFormat="1"/>
+    <w:lsdException w:name="heading 9" w:uiPriority="9" w:semiHidden="1" w:unhideWhenUsed="1" w:qFormat="1"/>
     <w:lsdException w:name="index 1" w:semiHidden="1" w:unhideWhenUsed="1"/>
     <w:lsdException w:name="index 2" w:semiHidden="1" w:unhideWhenUsed="1"/>
     <w:lsdException w:name="index 3" w:semiHidden="1" w:unhideWhenUsed="1"/>
@@ -495,22 +596,22 @@
     <w:lsdException w:name="index 7" w:semiHidden="1" w:unhideWhenUsed="1"/>
     <w:lsdException w:name="index 8" w:semiHidden="1" w:unhideWhenUsed="1"/>
     <w:lsdException w:name="index 9" w:semiHidden="1" w:unhideWhenUsed="1"/>
-    <w:lsdException w:name="toc 1" w:semiHidden="1" w:uiPriority="39" w:unhideWhenUsed="1"/>
-    <w:lsdException w:name="toc 2" w:semiHidden="1" w:uiPriority="39" w:unhideWhenUsed="1"/>
-    <w:lsdException w:name="toc 3" w:semiHidden="1" w:uiPriority="39" w:unhideWhenUsed="1"/>
-    <w:lsdException w:name="toc 4" w:semiHidden="1" w:uiPriority="39" w:unhideWhenUsed="1"/>
-    <w:lsdException w:name="toc 5" w:semiHidden="1" w:uiPriority="39" w:unhideWhenUsed="1"/>
-    <w:lsdException w:name="toc 6" w:semiHidden="1" w:uiPriority="39" w:unhideWhenUsed="1"/>
-    <w:lsdException w:name="toc 7" w:semiHidden="1" w:uiPriority="39" w:unhideWhenUsed="1"/>
-    <w:lsdException w:name="toc 8" w:semiHidden="1" w:uiPriority="39" w:unhideWhenUsed="1"/>
-    <w:lsdException w:name="toc 9" w:semiHidden="1" w:uiPriority="39" w:unhideWhenUsed="1"/>
+    <w:lsdException w:name="toc 1" w:uiPriority="39" w:semiHidden="1" w:unhideWhenUsed="1"/>
+    <w:lsdException w:name="toc 2" w:uiPriority="39" w:semiHidden="1" w:unhideWhenUsed="1"/>
+    <w:lsdException w:name="toc 3" w:uiPriority="39" w:semiHidden="1" w:unhideWhenUsed="1"/>
+    <w:lsdException w:name="toc 4" w:uiPriority="39" w:semiHidden="1" w:unhideWhenUsed="1"/>
+    <w:lsdException w:name="toc 5" w:uiPriority="39" w:semiHidden="1" w:unhideWhenUsed="1"/>
+    <w:lsdException w:name="toc 6" w:uiPriority="39" w:semiHidden="1" w:unhideWhenUsed="1"/>
+    <w:lsdException w:name="toc 7" w:uiPriority="39" w:semiHidden="1" w:unhideWhenUsed="1"/>
+    <w:lsdException w:name="toc 8" w:uiPriority="39" w:semiHidden="1" w:unhideWhenUsed="1"/>
+    <w:lsdException w:name="toc 9" w:uiPriority="39" w:semiHidden="1" w:unhideWhenUsed="1"/>
     <w:lsdException w:name="Normal Indent" w:semiHidden="1" w:unhideWhenUsed="1"/>
     <w:lsdException w:name="footnote text" w:semiHidden="1" w:unhideWhenUsed="1"/>
     <w:lsdException w:name="annotation text" w:semiHidden="1" w:unhideWhenUsed="1"/>
     <w:lsdException w:name="header" w:semiHidden="1" w:unhideWhenUsed="1"/>
     <w:lsdException w:name="footer" w:semiHidden="1" w:unhideWhenUsed="1"/>
     <w:lsdException w:name="index heading" w:semiHidden="1" w:unhideWhenUsed="1"/>
-    <w:lsdException w:name="caption" w:semiHidden="1" w:uiPriority="35" w:unhideWhenUsed="1" w:qFormat="1"/>
+    <w:lsdException w:name="caption" w:uiPriority="35" w:semiHidden="1" w:unhideWhenUsed="1" w:qFormat="1"/>
     <w:lsdException w:name="table of figures" w:semiHidden="1" w:unhideWhenUsed="1"/>
     <w:lsdException w:name="envelope address" w:semiHidden="1" w:unhideWhenUsed="1"/>
     <w:lsdException w:name="envelope return" w:semiHidden="1" w:unhideWhenUsed="1"/>
@@ -541,7 +642,7 @@
     <w:lsdException w:name="Title" w:uiPriority="10" w:qFormat="1"/>
     <w:lsdException w:name="Closing" w:semiHidden="1" w:unhideWhenUsed="1"/>
     <w:lsdException w:name="Signature" w:semiHidden="1" w:unhideWhenUsed="1"/>
-    <w:lsdException w:name="Default Paragraph Font" w:semiHidden="1" w:uiPriority="1" w:unhideWhenUsed="1"/>
+    <w:lsdException w:name="Default Paragraph Font" w:uiPriority="1" w:semiHidden="1" w:unhideWhenUsed="1"/>
     <w:lsdException w:name="Body Text" w:semiHidden="1" w:unhideWhenUsed="1"/>
     <w:lsdException w:name="Body Text Indent" w:semiHidden="1" w:unhideWhenUsed="1"/>
     <w:lsdException w:name="List Continue" w:semiHidden="1" w:unhideWhenUsed="1"/>
@@ -741,8 +842,8 @@
     <w:lsdException w:name="Subtle Reference" w:uiPriority="31" w:qFormat="1"/>
     <w:lsdException w:name="Intense Reference" w:uiPriority="32" w:qFormat="1"/>
     <w:lsdException w:name="Book Title" w:uiPriority="33" w:qFormat="1"/>
-    <w:lsdException w:name="Bibliography" w:semiHidden="1" w:uiPriority="37" w:unhideWhenUsed="1"/>
-    <w:lsdException w:name="TOC Heading" w:semiHidden="1" w:uiPriority="39" w:unhideWhenUsed="1" w:qFormat="1"/>
+    <w:lsdException w:name="Bibliography" w:uiPriority="37" w:semiHidden="1" w:unhideWhenUsed="1"/>
+    <w:lsdException w:name="TOC Heading" w:uiPriority="39" w:semiHidden="1" w:unhideWhenUsed="1" w:qFormat="1"/>
     <w:lsdException w:name="Plain Table 1" w:uiPriority="41"/>
     <w:lsdException w:name="Plain Table 2" w:uiPriority="42"/>
     <w:lsdException w:name="Plain Table 3" w:uiPriority="43"/>
@@ -848,13 +949,152 @@
     <w:lsdException w:name="List Table 6 Colorful Accent 6" w:uiPriority="51"/>
     <w:lsdException w:name="List Table 7 Colorful Accent 6" w:uiPriority="52"/>
   </w:latentStyles>
-  <w:style w:type="paragraph" w:default="1" w:styleId="Normal">
+  <w:style w:type="paragraph" w:styleId="Normal" w:default="1">
     <w:name w:val="Normal"/>
     <w:qFormat/>
-  </w:style>
-  <w:style w:type="character" w:default="1" w:styleId="Policepardfaut">
+    <w:pPr>
+      <w:widowControl/>
+      <w:bidi w:val="0"/>
+      <w:spacing w:lineRule="auto" w:line="259" w:before="0" w:after="160"/>
+      <w:jc w:val="left"/>
+    </w:pPr>
+    <w:rPr>
+      <w:rFonts w:ascii="Calibri" w:hAnsi="Calibri" w:eastAsia="맑은 고딕" w:cs="" w:asciiTheme="minorHAnsi" w:cstheme="minorBidi" w:eastAsiaTheme="minorEastAsia" w:hAnsiTheme="minorHAnsi"/>
+      <w:color w:val="auto"/>
+      <w:sz w:val="22"/>
+      <w:szCs w:val="22"/>
+      <w:lang w:val="en-US" w:eastAsia="ko-KR" w:bidi="ar-SA"/>
+    </w:rPr>
+  </w:style>
+  <w:style w:type="paragraph" w:styleId="Heading1">
+    <w:name w:val="Heading 1"/>
+    <w:basedOn w:val="Heading"/>
+    <w:qFormat/>
+    <w:pPr/>
+    <w:rPr/>
+  </w:style>
+  <w:style w:type="paragraph" w:styleId="Heading2">
+    <w:name w:val="Heading 2"/>
+    <w:basedOn w:val="Heading"/>
+    <w:qFormat/>
+    <w:pPr/>
+    <w:rPr/>
+  </w:style>
+  <w:style w:type="paragraph" w:styleId="Heading3">
+    <w:name w:val="Heading 3"/>
+    <w:basedOn w:val="Heading"/>
+    <w:qFormat/>
+    <w:pPr/>
+    <w:rPr/>
+  </w:style>
+  <w:style w:type="character" w:styleId="DefaultParagraphFont" w:default="1">
     <w:name w:val="Default Paragraph Font"/>
     <w:uiPriority w:val="1"/>
+    <w:semiHidden/>
+    <w:unhideWhenUsed/>
+    <w:qFormat/>
+    <w:rPr/>
+  </w:style>
+  <w:style w:type="character" w:styleId="InternetLink">
+    <w:name w:val="Internet Link"/>
+    <w:basedOn w:val="DefaultParagraphFont"/>
+    <w:uiPriority w:val="99"/>
+    <w:unhideWhenUsed/>
+    <w:rsid w:val="004d1610"/>
+    <w:rPr>
+      <w:color w:val="0563C1" w:themeColor="hyperlink"/>
+      <w:u w:val="single"/>
+    </w:rPr>
+  </w:style>
+  <w:style w:type="character" w:styleId="Hps" w:customStyle="1">
+    <w:name w:val="hps"/>
+    <w:basedOn w:val="DefaultParagraphFont"/>
+    <w:qFormat/>
+    <w:rsid w:val="004d1610"/>
+    <w:rPr/>
+  </w:style>
+  <w:style w:type="paragraph" w:styleId="Heading">
+    <w:name w:val="Heading"/>
+    <w:basedOn w:val="Normal"/>
+    <w:next w:val="TextBody"/>
+    <w:qFormat/>
+    <w:pPr>
+      <w:keepNext/>
+      <w:spacing w:before="240" w:after="120"/>
+    </w:pPr>
+    <w:rPr>
+      <w:rFonts w:ascii="Liberation Sans" w:hAnsi="Liberation Sans" w:eastAsia="Microsoft YaHei" w:cs="Arial"/>
+      <w:sz w:val="28"/>
+      <w:szCs w:val="28"/>
+    </w:rPr>
+  </w:style>
+  <w:style w:type="paragraph" w:styleId="TextBody">
+    <w:name w:val="Text Body"/>
+    <w:basedOn w:val="Normal"/>
+    <w:pPr>
+      <w:spacing w:lineRule="auto" w:line="288" w:before="0" w:after="140"/>
+    </w:pPr>
+    <w:rPr/>
+  </w:style>
+  <w:style w:type="paragraph" w:styleId="List">
+    <w:name w:val="List"/>
+    <w:basedOn w:val="TextBody"/>
+    <w:pPr/>
+    <w:rPr>
+      <w:rFonts w:cs="Arial"/>
+    </w:rPr>
+  </w:style>
+  <w:style w:type="paragraph" w:styleId="Caption">
+    <w:name w:val="Caption"/>
+    <w:basedOn w:val="Normal"/>
+    <w:qFormat/>
+    <w:pPr>
+      <w:suppressLineNumbers/>
+      <w:spacing w:before="120" w:after="120"/>
+    </w:pPr>
+    <w:rPr>
+      <w:rFonts w:cs="Arial"/>
+      <w:i/>
+      <w:iCs/>
+      <w:sz w:val="24"/>
+      <w:szCs w:val="24"/>
+    </w:rPr>
+  </w:style>
+  <w:style w:type="paragraph" w:styleId="Index">
+    <w:name w:val="Index"/>
+    <w:basedOn w:val="Normal"/>
+    <w:qFormat/>
+    <w:pPr>
+      <w:suppressLineNumbers/>
+    </w:pPr>
+    <w:rPr>
+      <w:rFonts w:cs="Arial"/>
+    </w:rPr>
+  </w:style>
+  <w:style w:type="paragraph" w:styleId="Quotations">
+    <w:name w:val="Quotations"/>
+    <w:basedOn w:val="Normal"/>
+    <w:qFormat/>
+    <w:pPr/>
+    <w:rPr/>
+  </w:style>
+  <w:style w:type="paragraph" w:styleId="Title">
+    <w:name w:val="Title"/>
+    <w:basedOn w:val="Heading"/>
+    <w:qFormat/>
+    <w:pPr/>
+    <w:rPr/>
+  </w:style>
+  <w:style w:type="paragraph" w:styleId="Subtitle">
+    <w:name w:val="Subtitle"/>
+    <w:basedOn w:val="Heading"/>
+    <w:qFormat/>
+    <w:pPr/>
+    <w:rPr/>
+  </w:style>
+  <w:style w:type="numbering" w:styleId="NoList" w:default="1">
+    <w:name w:val="No List"/>
+    <w:uiPriority w:val="99"/>
     <w:semiHidden/>
     <w:unhideWhenUsed/>
   </w:style>
@@ -872,28 +1112,6 @@
         <w:right w:w="108" w:type="dxa"/>
       </w:tblCellMar>
     </w:tblPr>
-  </w:style>
-  <w:style w:type="numbering" w:default="1" w:styleId="Aucuneliste">
-    <w:name w:val="No List"/>
-    <w:uiPriority w:val="99"/>
-    <w:semiHidden/>
-    <w:unhideWhenUsed/>
-  </w:style>
-  <w:style w:type="character" w:styleId="Lienhypertexte">
-    <w:name w:val="Hyperlink"/>
-    <w:basedOn w:val="Policepardfaut"/>
-    <w:uiPriority w:val="99"/>
-    <w:unhideWhenUsed/>
-    <w:rsid w:val="004D1610"/>
-    <w:rPr>
-      <w:color w:val="0563C1" w:themeColor="hyperlink"/>
-      <w:u w:val="single"/>
-    </w:rPr>
-  </w:style>
-  <w:style w:type="character" w:customStyle="1" w:styleId="hps">
-    <w:name w:val="hps"/>
-    <w:basedOn w:val="Policepardfaut"/>
-    <w:rsid w:val="004D1610"/>
   </w:style>
 </w:styles>
 </file>

</xml_diff>

<commit_message>
texure roof ok, texture chimney ok
</commit_message>
<xml_diff>
--- a/Textures/references.docx
+++ b/Textures/references.docx
@@ -534,12 +534,27 @@
         </w:rPr>
       </w:pPr>
       <w:r>
-        <w:rPr/>
-      </w:r>
-    </w:p>
-    <w:p>
-      <w:pPr>
-        <w:pStyle w:val="Normal"/>
+        <w:rPr>
+          <w:rStyle w:val="Hps"/>
+        </w:rPr>
+        <w:t xml:space="preserve">texture roof side : </w:t>
+      </w:r>
+      <w:hyperlink r:id="rId25">
+        <w:r>
+          <w:rPr>
+            <w:rStyle w:val="Hps"/>
+          </w:rPr>
+          <w:t>http://st.hzcdn.com/simgs/f6b1e792036d39fc_4-7202/contemporary-roofing-and-gutters.jpg</w:t>
+        </w:r>
+      </w:hyperlink>
+    </w:p>
+    <w:p>
+      <w:pPr>
+        <w:pStyle w:val="Normal"/>
+        <w:widowControl/>
+        <w:bidi w:val="0"/>
+        <w:spacing w:lineRule="auto" w:line="259" w:before="0" w:after="160"/>
+        <w:jc w:val="left"/>
         <w:rPr/>
       </w:pPr>
       <w:r>
@@ -565,7 +580,6 @@
     <w:rPrDefault>
       <w:rPr>
         <w:rFonts w:ascii="Calibri" w:hAnsi="Calibri" w:eastAsia="맑은 고딕" w:cs="" w:asciiTheme="minorHAnsi" w:cstheme="minorBidi" w:eastAsiaTheme="minorEastAsia" w:hAnsiTheme="minorHAnsi"/>
-        <w:sz w:val="22"/>
         <w:szCs w:val="22"/>
         <w:lang w:val="en-US" w:eastAsia="ko-KR" w:bidi="ar-SA"/>
       </w:rPr>
@@ -960,7 +974,7 @@
     </w:pPr>
     <w:rPr>
       <w:rFonts w:ascii="Calibri" w:hAnsi="Calibri" w:eastAsia="맑은 고딕" w:cs="" w:asciiTheme="minorHAnsi" w:cstheme="minorBidi" w:eastAsiaTheme="minorEastAsia" w:hAnsiTheme="minorHAnsi"/>
-      <w:color w:val="auto"/>
+      <w:color w:val="00000A"/>
       <w:sz w:val="22"/>
       <w:szCs w:val="22"/>
       <w:lang w:val="en-US" w:eastAsia="ko-KR" w:bidi="ar-SA"/>

</xml_diff>

<commit_message>
add texture and reference
</commit_message>
<xml_diff>
--- a/Textures/references.docx
+++ b/Textures/references.docx
@@ -529,9 +529,7 @@
     <w:p>
       <w:pPr>
         <w:pStyle w:val="Normal"/>
-        <w:rPr>
-          <w:rStyle w:val="Hps"/>
-        </w:rPr>
+        <w:rPr/>
       </w:pPr>
       <w:r>
         <w:rPr>
@@ -545,6 +543,94 @@
             <w:rStyle w:val="Hps"/>
           </w:rPr>
           <w:t>http://st.hzcdn.com/simgs/f6b1e792036d39fc_4-7202/contemporary-roofing-and-gutters.jpg</w:t>
+        </w:r>
+      </w:hyperlink>
+    </w:p>
+    <w:p>
+      <w:pPr>
+        <w:pStyle w:val="Normal"/>
+        <w:widowControl/>
+        <w:bidi w:val="0"/>
+        <w:spacing w:lineRule="auto" w:line="259" w:before="0" w:after="160"/>
+        <w:jc w:val="left"/>
+        <w:rPr/>
+      </w:pPr>
+      <w:r>
+        <w:rPr/>
+        <w:t xml:space="preserve">texture floor garage : </w:t>
+      </w:r>
+      <w:hyperlink r:id="rId26">
+        <w:r>
+          <w:rPr>
+            <w:rStyle w:val="InternetLink"/>
+          </w:rPr>
+          <w:t>https://s-media-cache-ak0.pinimg.com/236x/fb/f6/4a/fbf64ac257c0850a46b145b1e9779bdc.jpg</w:t>
+        </w:r>
+      </w:hyperlink>
+    </w:p>
+    <w:p>
+      <w:pPr>
+        <w:pStyle w:val="Normal"/>
+        <w:widowControl/>
+        <w:bidi w:val="0"/>
+        <w:spacing w:lineRule="auto" w:line="259" w:before="0" w:after="160"/>
+        <w:jc w:val="left"/>
+        <w:rPr/>
+      </w:pPr>
+      <w:r>
+        <w:rPr/>
+        <w:t xml:space="preserve">texture floor closet : </w:t>
+      </w:r>
+      <w:hyperlink r:id="rId27">
+        <w:r>
+          <w:rPr>
+            <w:rStyle w:val="InternetLink"/>
+          </w:rPr>
+          <w:t>https://s-media-cache-ak0.pinimg.com/736x/2d/97/e5/2d97e51a8a441551688ec8297afa3aa4.jpg</w:t>
+        </w:r>
+      </w:hyperlink>
+    </w:p>
+    <w:p>
+      <w:pPr>
+        <w:pStyle w:val="Normal"/>
+        <w:widowControl/>
+        <w:bidi w:val="0"/>
+        <w:spacing w:lineRule="auto" w:line="259" w:before="0" w:after="160"/>
+        <w:jc w:val="left"/>
+        <w:rPr/>
+      </w:pPr>
+      <w:r>
+        <w:rPr/>
+        <w:t xml:space="preserve">texture floor bedroom : </w:t>
+      </w:r>
+      <w:hyperlink r:id="rId28">
+        <w:r>
+          <w:rPr>
+            <w:rStyle w:val="InternetLink"/>
+          </w:rPr>
+          <w:t>http://cdn.lightingpic.com/images/ftextures.com/textures/Light-brown-flooring-parquet.jpg</w:t>
+        </w:r>
+      </w:hyperlink>
+    </w:p>
+    <w:p>
+      <w:pPr>
+        <w:pStyle w:val="Normal"/>
+        <w:widowControl/>
+        <w:bidi w:val="0"/>
+        <w:spacing w:lineRule="auto" w:line="259" w:before="0" w:after="160"/>
+        <w:jc w:val="left"/>
+        <w:rPr/>
+      </w:pPr>
+      <w:r>
+        <w:rPr/>
+        <w:t xml:space="preserve">texture floor bathroom : </w:t>
+      </w:r>
+      <w:hyperlink r:id="rId29">
+        <w:r>
+          <w:rPr>
+            <w:rStyle w:val="InternetLink"/>
+          </w:rPr>
+          <w:t>http://www.designflooring.com/~/media/Images/Products/Swatches/Product%20Thumbnail%20Images/Monet/2014%20Overheads/CK25-Noir_OH_CM.ashx</w:t>
         </w:r>
       </w:hyperlink>
     </w:p>

</xml_diff>